<commit_message>
meeting memo 2.12.2019 lisätty
</commit_message>
<xml_diff>
--- a/Projektipalaverimuistiot/Memo_malli.docx
+++ b/Projektipalaverimuistiot/Memo_malli.docx
@@ -43,6 +43,8 @@
         <w:tab/>
         <w:t>11</w:t>
       </w:r>
+      <w:bookmarkStart w:id="0" w:name="_GoBack"/>
+      <w:bookmarkEnd w:id="0"/>
       <w:r>
         <w:rPr>
           <w:lang w:val="en-US"/>
@@ -105,7 +107,7 @@
       <w:hyperlink r:id="rId11" w:history="1">
         <w:r>
           <w:rPr>
-            <w:rStyle w:val="Hyperlinkki"/>
+            <w:rStyle w:val="Hyperlink"/>
             <w:rFonts w:ascii="Calibri" w:hAnsi="Calibri" w:cs="Calibri"/>
             <w:shd w:val="clear" w:color="auto" w:fill="FFFFFF"/>
             <w:lang w:val="en-US"/>
@@ -714,6 +716,9 @@
     <w:p>
       <w:pPr>
         <w:ind w:left="2604" w:hanging="2604"/>
+        <w:rPr>
+          <w:lang w:val="en-US"/>
+        </w:rPr>
       </w:pPr>
       <w:r>
         <w:rPr>
@@ -739,8 +744,14 @@
     <w:p>
       <w:pPr>
         <w:ind w:left="2604" w:hanging="2604"/>
-      </w:pPr>
-      <w:r>
+        <w:rPr>
+          <w:lang w:val="en-US"/>
+        </w:rPr>
+      </w:pPr>
+      <w:r>
+        <w:rPr>
+          <w:lang w:val="en-US"/>
+        </w:rPr>
         <w:tab/>
       </w:r>
       <w:r>
@@ -759,22 +770,18 @@
       <w:pPr>
         <w:ind w:left="2604" w:hanging="2604"/>
       </w:pPr>
-      <w:proofErr w:type="spellStart"/>
       <w:r>
         <w:t>Distribution</w:t>
       </w:r>
-      <w:proofErr w:type="spellEnd"/>
       <w:r>
         <w:t xml:space="preserve"> </w:t>
       </w:r>
       <w:r>
         <w:tab/>
       </w:r>
-      <w:proofErr w:type="spellStart"/>
       <w:r>
         <w:t>nn</w:t>
       </w:r>
-      <w:proofErr w:type="spellEnd"/>
     </w:p>
     <w:p>
       <w:pPr>
@@ -783,21 +790,15 @@
       <w:r>
         <w:tab/>
       </w:r>
-      <w:proofErr w:type="spellStart"/>
       <w:r>
         <w:t>nn</w:t>
       </w:r>
-      <w:proofErr w:type="spellEnd"/>
       <w:r>
         <w:br/>
       </w:r>
-      <w:proofErr w:type="spellStart"/>
       <w:r>
         <w:t>nn</w:t>
       </w:r>
-      <w:bookmarkStart w:id="0" w:name="_GoBack"/>
-      <w:bookmarkEnd w:id="0"/>
-      <w:proofErr w:type="spellEnd"/>
     </w:p>
     <w:p>
       <w:pPr>
@@ -805,6 +806,8 @@
       </w:pPr>
       <w:r>
         <w:tab/>
+      </w:r>
+      <w:r>
         <w:t>Pertti Heikkilä</w:t>
       </w:r>
     </w:p>
@@ -820,7 +823,7 @@
     </w:p>
     <w:p>
       <w:pPr>
-        <w:pStyle w:val="Sisennettyleipteksti"/>
+        <w:pStyle w:val="BodyTextIndent"/>
         <w:ind w:hanging="2608"/>
       </w:pPr>
     </w:p>
@@ -934,26 +937,26 @@
     </w:r>
     <w:r>
       <w:rPr>
-        <w:rStyle w:val="Sivunumero"/>
+        <w:rStyle w:val="PageNumber"/>
       </w:rPr>
       <w:fldChar w:fldCharType="begin"/>
     </w:r>
     <w:r>
       <w:rPr>
-        <w:rStyle w:val="Sivunumero"/>
+        <w:rStyle w:val="PageNumber"/>
         <w:lang w:val="en-US"/>
       </w:rPr>
       <w:instrText xml:space="preserve"> PAGE </w:instrText>
     </w:r>
     <w:r>
       <w:rPr>
-        <w:rStyle w:val="Sivunumero"/>
+        <w:rStyle w:val="PageNumber"/>
       </w:rPr>
       <w:fldChar w:fldCharType="separate"/>
     </w:r>
     <w:r>
       <w:rPr>
-        <w:rStyle w:val="Sivunumero"/>
+        <w:rStyle w:val="PageNumber"/>
         <w:noProof/>
         <w:lang w:val="en-US"/>
       </w:rPr>
@@ -961,7 +964,7 @@
     </w:r>
     <w:r>
       <w:rPr>
-        <w:rStyle w:val="Sivunumero"/>
+        <w:rStyle w:val="PageNumber"/>
       </w:rPr>
       <w:fldChar w:fldCharType="end"/>
     </w:r>
@@ -973,26 +976,26 @@
     </w:r>
     <w:r>
       <w:rPr>
-        <w:rStyle w:val="Sivunumero"/>
+        <w:rStyle w:val="PageNumber"/>
       </w:rPr>
       <w:fldChar w:fldCharType="begin"/>
     </w:r>
     <w:r>
       <w:rPr>
-        <w:rStyle w:val="Sivunumero"/>
+        <w:rStyle w:val="PageNumber"/>
         <w:lang w:val="en-US"/>
       </w:rPr>
       <w:instrText xml:space="preserve"> NUMPAGES </w:instrText>
     </w:r>
     <w:r>
       <w:rPr>
-        <w:rStyle w:val="Sivunumero"/>
+        <w:rStyle w:val="PageNumber"/>
       </w:rPr>
       <w:fldChar w:fldCharType="separate"/>
     </w:r>
     <w:r>
       <w:rPr>
-        <w:rStyle w:val="Sivunumero"/>
+        <w:rStyle w:val="PageNumber"/>
         <w:noProof/>
         <w:lang w:val="en-US"/>
       </w:rPr>
@@ -1000,7 +1003,7 @@
     </w:r>
     <w:r>
       <w:rPr>
-        <w:rStyle w:val="Sivunumero"/>
+        <w:rStyle w:val="PageNumber"/>
       </w:rPr>
       <w:fldChar w:fldCharType="end"/>
     </w:r>
@@ -1440,7 +1443,7 @@
     </w:rPrDefault>
     <w:pPrDefault/>
   </w:docDefaults>
-  <w:latentStyles w:defLockedState="0" w:defUIPriority="99" w:defSemiHidden="0" w:defUnhideWhenUsed="0" w:defQFormat="0" w:count="376">
+  <w:latentStyles w:defLockedState="0" w:defUIPriority="99" w:defSemiHidden="0" w:defUnhideWhenUsed="0" w:defQFormat="0" w:count="375">
     <w:lsdException w:name="Normal" w:uiPriority="0" w:qFormat="1"/>
     <w:lsdException w:name="heading 1" w:uiPriority="9" w:qFormat="1"/>
     <w:lsdException w:name="heading 2" w:semiHidden="1" w:uiPriority="9" w:unhideWhenUsed="1" w:qFormat="1"/>
@@ -1816,22 +1819,20 @@
     <w:lsdException w:name="Smart Hyperlink" w:semiHidden="1" w:unhideWhenUsed="1"/>
     <w:lsdException w:name="Hashtag" w:semiHidden="1" w:unhideWhenUsed="1"/>
     <w:lsdException w:name="Unresolved Mention" w:semiHidden="1" w:unhideWhenUsed="1"/>
-    <w:lsdException w:name="Smart Link" w:semiHidden="1" w:unhideWhenUsed="1"/>
   </w:latentStyles>
-  <w:style w:type="paragraph" w:default="1" w:styleId="Normaali">
+  <w:style w:type="paragraph" w:default="1" w:styleId="Normal">
     <w:name w:val="Normal"/>
     <w:qFormat/>
     <w:rPr>
       <w:sz w:val="24"/>
     </w:rPr>
   </w:style>
-  <w:style w:type="character" w:default="1" w:styleId="Kappaleenoletusfontti">
+  <w:style w:type="character" w:default="1" w:styleId="DefaultParagraphFont">
     <w:name w:val="Default Paragraph Font"/>
     <w:uiPriority w:val="1"/>
-    <w:semiHidden/>
     <w:unhideWhenUsed/>
   </w:style>
-  <w:style w:type="table" w:default="1" w:styleId="Normaalitaulukko">
+  <w:style w:type="table" w:default="1" w:styleId="TableNormal">
     <w:name w:val="Normal Table"/>
     <w:uiPriority w:val="99"/>
     <w:semiHidden/>
@@ -1846,39 +1847,39 @@
       </w:tblCellMar>
     </w:tblPr>
   </w:style>
-  <w:style w:type="numbering" w:default="1" w:styleId="Eiluetteloa">
+  <w:style w:type="numbering" w:default="1" w:styleId="NoList">
     <w:name w:val="No List"/>
     <w:uiPriority w:val="99"/>
     <w:semiHidden/>
     <w:unhideWhenUsed/>
   </w:style>
-  <w:style w:type="paragraph" w:styleId="Sisennettyleipteksti">
+  <w:style w:type="paragraph" w:styleId="BodyTextIndent">
     <w:name w:val="Body Text Indent"/>
-    <w:basedOn w:val="Normaali"/>
+    <w:basedOn w:val="Normal"/>
     <w:semiHidden/>
     <w:pPr>
       <w:ind w:left="2608"/>
     </w:pPr>
   </w:style>
-  <w:style w:type="character" w:styleId="Kommentinviite">
+  <w:style w:type="character" w:styleId="CommentReference">
     <w:name w:val="annotation reference"/>
     <w:semiHidden/>
     <w:rPr>
       <w:sz w:val="16"/>
     </w:rPr>
   </w:style>
-  <w:style w:type="paragraph" w:styleId="Kommentinteksti">
+  <w:style w:type="paragraph" w:styleId="CommentText">
     <w:name w:val="annotation text"/>
-    <w:basedOn w:val="Normaali"/>
-    <w:link w:val="KommentintekstiChar"/>
+    <w:basedOn w:val="Normal"/>
+    <w:link w:val="CommentTextChar"/>
     <w:semiHidden/>
     <w:rPr>
       <w:sz w:val="20"/>
     </w:rPr>
   </w:style>
-  <w:style w:type="paragraph" w:styleId="Yltunniste">
+  <w:style w:type="paragraph" w:styleId="Header">
     <w:name w:val="header"/>
-    <w:basedOn w:val="Normaali"/>
+    <w:basedOn w:val="Normal"/>
     <w:semiHidden/>
     <w:pPr>
       <w:tabs>
@@ -1887,14 +1888,14 @@
       </w:tabs>
     </w:pPr>
   </w:style>
-  <w:style w:type="character" w:styleId="Sivunumero">
+  <w:style w:type="character" w:styleId="PageNumber">
     <w:name w:val="page number"/>
-    <w:basedOn w:val="Kappaleenoletusfontti"/>
+    <w:basedOn w:val="DefaultParagraphFont"/>
     <w:semiHidden/>
   </w:style>
-  <w:style w:type="paragraph" w:styleId="Alatunniste">
+  <w:style w:type="paragraph" w:styleId="Footer">
     <w:name w:val="footer"/>
-    <w:basedOn w:val="Normaali"/>
+    <w:basedOn w:val="Normal"/>
     <w:semiHidden/>
     <w:pPr>
       <w:tabs>
@@ -1903,10 +1904,10 @@
       </w:tabs>
     </w:pPr>
   </w:style>
-  <w:style w:type="paragraph" w:styleId="Seliteteksti">
+  <w:style w:type="paragraph" w:styleId="BalloonText">
     <w:name w:val="Balloon Text"/>
-    <w:basedOn w:val="Normaali"/>
-    <w:link w:val="SelitetekstiChar"/>
+    <w:basedOn w:val="Normal"/>
+    <w:link w:val="BalloonTextChar"/>
     <w:uiPriority w:val="99"/>
     <w:semiHidden/>
     <w:unhideWhenUsed/>
@@ -1917,9 +1918,9 @@
       <w:szCs w:val="16"/>
     </w:rPr>
   </w:style>
-  <w:style w:type="character" w:customStyle="1" w:styleId="SelitetekstiChar">
-    <w:name w:val="Seliteteksti Char"/>
-    <w:link w:val="Seliteteksti"/>
+  <w:style w:type="character" w:customStyle="1" w:styleId="BalloonTextChar">
+    <w:name w:val="Balloon Text Char"/>
+    <w:link w:val="BalloonText"/>
     <w:uiPriority w:val="99"/>
     <w:semiHidden/>
     <w:rsid w:val="002039CA"/>
@@ -1929,11 +1930,11 @@
       <w:szCs w:val="16"/>
     </w:rPr>
   </w:style>
-  <w:style w:type="paragraph" w:styleId="Kommentinotsikko">
+  <w:style w:type="paragraph" w:styleId="CommentSubject">
     <w:name w:val="annotation subject"/>
-    <w:basedOn w:val="Kommentinteksti"/>
-    <w:next w:val="Kommentinteksti"/>
-    <w:link w:val="KommentinotsikkoChar"/>
+    <w:basedOn w:val="CommentText"/>
+    <w:next w:val="CommentText"/>
+    <w:link w:val="CommentSubjectChar"/>
     <w:uiPriority w:val="99"/>
     <w:semiHidden/>
     <w:unhideWhenUsed/>
@@ -1943,16 +1944,16 @@
       <w:bCs/>
     </w:rPr>
   </w:style>
-  <w:style w:type="character" w:customStyle="1" w:styleId="KommentintekstiChar">
-    <w:name w:val="Kommentin teksti Char"/>
-    <w:basedOn w:val="Kappaleenoletusfontti"/>
-    <w:link w:val="Kommentinteksti"/>
+  <w:style w:type="character" w:customStyle="1" w:styleId="CommentTextChar">
+    <w:name w:val="Comment Text Char"/>
+    <w:basedOn w:val="DefaultParagraphFont"/>
+    <w:link w:val="CommentText"/>
     <w:semiHidden/>
     <w:rsid w:val="00B57FBC"/>
   </w:style>
-  <w:style w:type="character" w:customStyle="1" w:styleId="KommentinotsikkoChar">
-    <w:name w:val="Kommentin otsikko Char"/>
-    <w:link w:val="Kommentinotsikko"/>
+  <w:style w:type="character" w:customStyle="1" w:styleId="CommentSubjectChar">
+    <w:name w:val="Comment Subject Char"/>
+    <w:link w:val="CommentSubject"/>
     <w:uiPriority w:val="99"/>
     <w:semiHidden/>
     <w:rsid w:val="00B57FBC"/>
@@ -1961,9 +1962,9 @@
       <w:bCs/>
     </w:rPr>
   </w:style>
-  <w:style w:type="character" w:styleId="Hyperlinkki">
+  <w:style w:type="character" w:styleId="Hyperlink">
     <w:name w:val="Hyperlink"/>
-    <w:basedOn w:val="Kappaleenoletusfontti"/>
+    <w:basedOn w:val="DefaultParagraphFont"/>
     <w:uiPriority w:val="99"/>
     <w:unhideWhenUsed/>
     <w:rsid w:val="00B5130F"/>
@@ -1972,9 +1973,9 @@
       <w:u w:val="single"/>
     </w:rPr>
   </w:style>
-  <w:style w:type="character" w:styleId="Ratkaisematonmaininta">
+  <w:style w:type="character" w:styleId="UnresolvedMention">
     <w:name w:val="Unresolved Mention"/>
-    <w:basedOn w:val="Kappaleenoletusfontti"/>
+    <w:basedOn w:val="DefaultParagraphFont"/>
     <w:uiPriority w:val="99"/>
     <w:semiHidden/>
     <w:unhideWhenUsed/>
@@ -1984,9 +1985,9 @@
       <w:shd w:val="clear" w:color="auto" w:fill="E6E6E6"/>
     </w:rPr>
   </w:style>
-  <w:style w:type="paragraph" w:styleId="Luettelokappale">
+  <w:style w:type="paragraph" w:styleId="ListParagraph">
     <w:name w:val="List Paragraph"/>
-    <w:basedOn w:val="Normaali"/>
+    <w:basedOn w:val="Normal"/>
     <w:uiPriority w:val="34"/>
     <w:qFormat/>
     <w:rsid w:val="00B5130F"/>
@@ -2260,6 +2261,21 @@
 </file>
 
 <file path=customXml/item1.xml><?xml version="1.0" encoding="utf-8"?>
+<p:properties xmlns:p="http://schemas.microsoft.com/office/2006/metadata/properties" xmlns:xsi="http://www.w3.org/2001/XMLSchema-instance" xmlns:pc="http://schemas.microsoft.com/office/infopath/2007/PartnerControls">
+  <documentManagement/>
+</p:properties>
+</file>
+
+<file path=customXml/item2.xml><?xml version="1.0" encoding="utf-8"?>
+<?mso-contentType ?>
+<FormTemplates xmlns="http://schemas.microsoft.com/sharepoint/v3/contenttype/forms">
+  <Display>DocumentLibraryForm</Display>
+  <Edit>DocumentLibraryForm</Edit>
+  <New>DocumentLibraryForm</New>
+</FormTemplates>
+</file>
+
+<file path=customXml/item3.xml><?xml version="1.0" encoding="utf-8"?>
 <ct:contentTypeSchema xmlns:ct="http://schemas.microsoft.com/office/2006/metadata/contentType" xmlns:ma="http://schemas.microsoft.com/office/2006/metadata/properties/metaAttributes" ct:_="" ma:_="" ma:contentTypeName="Asiakirja" ma:contentTypeID="0x01010007195A09509D6E4085C298F77F0D97BB" ma:contentTypeVersion="2" ma:contentTypeDescription="Luo uusi asiakirja." ma:contentTypeScope="" ma:versionID="a82120dcc6063006f19b3650f3dd7e42">
   <xsd:schema xmlns:xsd="http://www.w3.org/2001/XMLSchema" xmlns:xs="http://www.w3.org/2001/XMLSchema" xmlns:p="http://schemas.microsoft.com/office/2006/metadata/properties" xmlns:ns2="ade02797-5d89-4170-a694-2bfe888abdf9" targetNamespace="http://schemas.microsoft.com/office/2006/metadata/properties" ma:root="true" ma:fieldsID="bdb879908fff195615212432dc3b369f" ns2:_="">
     <xsd:import namespace="ade02797-5d89-4170-a694-2bfe888abdf9"/>
@@ -2391,26 +2407,28 @@
 </ct:contentTypeSchema>
 </file>
 
-<file path=customXml/item2.xml><?xml version="1.0" encoding="utf-8"?>
-<?mso-contentType ?>
-<FormTemplates xmlns="http://schemas.microsoft.com/sharepoint/v3/contenttype/forms">
-  <Display>DocumentLibraryForm</Display>
-  <Edit>DocumentLibraryForm</Edit>
-  <New>DocumentLibraryForm</New>
-</FormTemplates>
-</file>
-
-<file path=customXml/item3.xml><?xml version="1.0" encoding="utf-8"?>
-<p:properties xmlns:p="http://schemas.microsoft.com/office/2006/metadata/properties" xmlns:xsi="http://www.w3.org/2001/XMLSchema-instance" xmlns:pc="http://schemas.microsoft.com/office/infopath/2007/PartnerControls">
-  <documentManagement/>
-</p:properties>
-</file>
-
 <file path=customXml/item4.xml><?xml version="1.0" encoding="utf-8"?>
 <b:Sources xmlns:b="http://schemas.openxmlformats.org/officeDocument/2006/bibliography" xmlns="http://schemas.openxmlformats.org/officeDocument/2006/bibliography" SelectedStyle="\APA.XSL" StyleName="APA"/>
 </file>
 
 <file path=customXml/itemProps1.xml><?xml version="1.0" encoding="utf-8"?>
+<ds:datastoreItem xmlns:ds="http://schemas.openxmlformats.org/officeDocument/2006/customXml" ds:itemID="{16C9D0CA-4A81-48B3-A78F-12F974083264}">
+  <ds:schemaRefs>
+    <ds:schemaRef ds:uri="http://schemas.microsoft.com/office/2006/metadata/properties"/>
+    <ds:schemaRef ds:uri="http://schemas.microsoft.com/office/infopath/2007/PartnerControls"/>
+  </ds:schemaRefs>
+</ds:datastoreItem>
+</file>
+
+<file path=customXml/itemProps2.xml><?xml version="1.0" encoding="utf-8"?>
+<ds:datastoreItem xmlns:ds="http://schemas.openxmlformats.org/officeDocument/2006/customXml" ds:itemID="{922A6CF9-105C-4885-B36E-A78D58B0FCA5}">
+  <ds:schemaRefs>
+    <ds:schemaRef ds:uri="http://schemas.microsoft.com/sharepoint/v3/contenttype/forms"/>
+  </ds:schemaRefs>
+</ds:datastoreItem>
+</file>
+
+<file path=customXml/itemProps3.xml><?xml version="1.0" encoding="utf-8"?>
 <ds:datastoreItem xmlns:ds="http://schemas.openxmlformats.org/officeDocument/2006/customXml" ds:itemID="{8B22F3DC-2ED0-43C5-B458-B60261673FD9}">
   <ds:schemaRefs>
     <ds:schemaRef ds:uri="http://schemas.microsoft.com/office/2006/metadata/contentType"/>
@@ -2428,25 +2446,8 @@
 </ds:datastoreItem>
 </file>
 
-<file path=customXml/itemProps2.xml><?xml version="1.0" encoding="utf-8"?>
-<ds:datastoreItem xmlns:ds="http://schemas.openxmlformats.org/officeDocument/2006/customXml" ds:itemID="{922A6CF9-105C-4885-B36E-A78D58B0FCA5}">
-  <ds:schemaRefs>
-    <ds:schemaRef ds:uri="http://schemas.microsoft.com/sharepoint/v3/contenttype/forms"/>
-  </ds:schemaRefs>
-</ds:datastoreItem>
-</file>
-
-<file path=customXml/itemProps3.xml><?xml version="1.0" encoding="utf-8"?>
-<ds:datastoreItem xmlns:ds="http://schemas.openxmlformats.org/officeDocument/2006/customXml" ds:itemID="{16C9D0CA-4A81-48B3-A78F-12F974083264}">
-  <ds:schemaRefs>
-    <ds:schemaRef ds:uri="http://schemas.microsoft.com/office/2006/metadata/properties"/>
-    <ds:schemaRef ds:uri="http://schemas.microsoft.com/office/infopath/2007/PartnerControls"/>
-  </ds:schemaRefs>
-</ds:datastoreItem>
-</file>
-
 <file path=customXml/itemProps4.xml><?xml version="1.0" encoding="utf-8"?>
-<ds:datastoreItem xmlns:ds="http://schemas.openxmlformats.org/officeDocument/2006/customXml" ds:itemID="{B2A87E2E-B324-C947-A3F4-96AF9A38E763}">
+<ds:datastoreItem xmlns:ds="http://schemas.openxmlformats.org/officeDocument/2006/customXml" ds:itemID="{451A8037-B363-4395-8A89-81420F80B286}">
   <ds:schemaRefs>
     <ds:schemaRef ds:uri="http://schemas.openxmlformats.org/officeDocument/2006/bibliography"/>
   </ds:schemaRefs>

</xml_diff>